<commit_message>
start creating commands and player movement
</commit_message>
<xml_diff>
--- a/doc/gdd.docx
+++ b/doc/gdd.docx
@@ -17,8 +17,8 @@
         </w:rPr>
       </w:pPr>
       <w:r>
-        <w:object w:dxaOrig="8685" w:dyaOrig="14375">
-          <v:rect xmlns:o="urn:schemas-microsoft-com:office:office" xmlns:v="urn:schemas-microsoft-com:vml" id="rectole0000000000" style="width:434.250000pt;height:718.750000pt" o:preferrelative="t" o:ole="">
+        <w:object w:dxaOrig="8787" w:dyaOrig="14558">
+          <v:rect xmlns:o="urn:schemas-microsoft-com:office:office" xmlns:v="urn:schemas-microsoft-com:vml" id="rectole0000000000" style="width:439.350000pt;height:727.900000pt" o:preferrelative="t" o:ole="">
             <o:lock v:ext="edit"/>
             <v:imagedata xmlns:r="http://schemas.openxmlformats.org/officeDocument/2006/relationships" r:id="docRId1" o:title=""/>
           </v:rect>
@@ -3461,6 +3461,9 @@
         <w:br/>
         <w:tab/>
         <w:t xml:space="preserve">Specifics: Will heal player per turn.</w:t>
+        <w:br/>
+        <w:tab/>
+        <w:t xml:space="preserve">Symbol: 'p'.</w:t>
       </w:r>
     </w:p>
     <w:p>
@@ -3547,6 +3550,34 @@
         <w:tab/>
         <w:tab/>
         <w:t xml:space="preserve">Specifics: has a physical and magical damage could be encreased by modifiers (amulets).</w:t>
+      </w:r>
+    </w:p>
+    <w:p>
+      <w:pPr>
+        <w:spacing w:before="0" w:after="160" w:line="279"/>
+        <w:ind w:right="0" w:left="0" w:firstLine="0"/>
+        <w:jc w:val="left"/>
+        <w:rPr>
+          <w:rFonts w:ascii="Consolas" w:hAnsi="Consolas" w:cs="Consolas" w:eastAsia="Consolas"/>
+          <w:color w:val="auto"/>
+          <w:spacing w:val="0"/>
+          <w:position w:val="0"/>
+          <w:sz w:val="28"/>
+          <w:shd w:fill="auto" w:val="clear"/>
+        </w:rPr>
+      </w:pPr>
+      <w:r>
+        <w:rPr>
+          <w:rFonts w:ascii="Consolas" w:hAnsi="Consolas" w:cs="Consolas" w:eastAsia="Consolas"/>
+          <w:color w:val="auto"/>
+          <w:spacing w:val="0"/>
+          <w:position w:val="0"/>
+          <w:sz w:val="28"/>
+          <w:shd w:fill="auto" w:val="clear"/>
+        </w:rPr>
+        <w:tab/>
+        <w:tab/>
+        <w:t xml:space="preserve">Symbol: 'b'.</w:t>
         <w:tab/>
       </w:r>
     </w:p>
@@ -3655,6 +3686,34 @@
           <w:sz w:val="28"/>
           <w:shd w:fill="auto" w:val="clear"/>
         </w:rPr>
+        <w:tab/>
+        <w:tab/>
+        <w:t xml:space="preserve">Symbol: 't'.</w:t>
+      </w:r>
+    </w:p>
+    <w:p>
+      <w:pPr>
+        <w:spacing w:before="0" w:after="160" w:line="279"/>
+        <w:ind w:right="0" w:left="0" w:firstLine="0"/>
+        <w:jc w:val="left"/>
+        <w:rPr>
+          <w:rFonts w:ascii="Consolas" w:hAnsi="Consolas" w:cs="Consolas" w:eastAsia="Consolas"/>
+          <w:color w:val="auto"/>
+          <w:spacing w:val="0"/>
+          <w:position w:val="0"/>
+          <w:sz w:val="28"/>
+          <w:shd w:fill="auto" w:val="clear"/>
+        </w:rPr>
+      </w:pPr>
+      <w:r>
+        <w:rPr>
+          <w:rFonts w:ascii="Consolas" w:hAnsi="Consolas" w:cs="Consolas" w:eastAsia="Consolas"/>
+          <w:color w:val="auto"/>
+          <w:spacing w:val="0"/>
+          <w:position w:val="0"/>
+          <w:sz w:val="28"/>
+          <w:shd w:fill="auto" w:val="clear"/>
+        </w:rPr>
         <w:t xml:space="preserve">   4. Amulets:</w:t>
       </w:r>
     </w:p>
@@ -3845,7 +3904,7 @@
         </w:rPr>
         <w:tab/>
         <w:tab/>
-        <w:t xml:space="preserve">Short description: Fancy pomegranates are made by hand using nails.</w:t>
+        <w:t xml:space="preserve">Short description: Fancy grenades are made by hand using nails.</w:t>
       </w:r>
     </w:p>
     <w:p>
@@ -3890,6 +3949,34 @@
           <w:shd w:fill="auto" w:val="clear"/>
         </w:rPr>
       </w:pPr>
+      <w:r>
+        <w:rPr>
+          <w:rFonts w:ascii="Consolas" w:hAnsi="Consolas" w:cs="Consolas" w:eastAsia="Consolas"/>
+          <w:color w:val="auto"/>
+          <w:spacing w:val="0"/>
+          <w:position w:val="0"/>
+          <w:sz w:val="28"/>
+          <w:shd w:fill="auto" w:val="clear"/>
+        </w:rPr>
+        <w:tab/>
+        <w:tab/>
+        <w:t xml:space="preserve">Symbol: 'g'.</w:t>
+      </w:r>
+    </w:p>
+    <w:p>
+      <w:pPr>
+        <w:spacing w:before="0" w:after="160" w:line="279"/>
+        <w:ind w:right="0" w:left="0" w:firstLine="0"/>
+        <w:jc w:val="left"/>
+        <w:rPr>
+          <w:rFonts w:ascii="Consolas" w:hAnsi="Consolas" w:cs="Consolas" w:eastAsia="Consolas"/>
+          <w:color w:val="auto"/>
+          <w:spacing w:val="0"/>
+          <w:position w:val="0"/>
+          <w:sz w:val="28"/>
+          <w:shd w:fill="auto" w:val="clear"/>
+        </w:rPr>
+      </w:pPr>
     </w:p>
     <w:p>
       <w:pPr>
@@ -3972,6 +4059,34 @@
         <w:tab/>
         <w:tab/>
         <w:t xml:space="preserve">Specifics: Player can read them and discover some information aboud world.</w:t>
+      </w:r>
+    </w:p>
+    <w:p>
+      <w:pPr>
+        <w:spacing w:before="0" w:after="160" w:line="279"/>
+        <w:ind w:right="0" w:left="0" w:firstLine="0"/>
+        <w:jc w:val="left"/>
+        <w:rPr>
+          <w:rFonts w:ascii="Consolas" w:hAnsi="Consolas" w:cs="Consolas" w:eastAsia="Consolas"/>
+          <w:color w:val="auto"/>
+          <w:spacing w:val="0"/>
+          <w:position w:val="0"/>
+          <w:sz w:val="28"/>
+          <w:shd w:fill="auto" w:val="clear"/>
+        </w:rPr>
+      </w:pPr>
+      <w:r>
+        <w:rPr>
+          <w:rFonts w:ascii="Consolas" w:hAnsi="Consolas" w:cs="Consolas" w:eastAsia="Consolas"/>
+          <w:color w:val="auto"/>
+          <w:spacing w:val="0"/>
+          <w:position w:val="0"/>
+          <w:sz w:val="28"/>
+          <w:shd w:fill="auto" w:val="clear"/>
+        </w:rPr>
+        <w:tab/>
+        <w:tab/>
+        <w:t xml:space="preserve">Symbol: 'l'.</w:t>
       </w:r>
     </w:p>
     <w:p>
@@ -5845,7 +5960,7 @@
         <w:tab/>
         <w:tab/>
         <w:tab/>
-        <w:t xml:space="preserve">h (heal potion)</w:t>
+        <w:t xml:space="preserve">p (heal potion)</w:t>
       </w:r>
     </w:p>
     <w:p>
@@ -6338,48 +6453,6 @@
     </w:p>
     <w:p>
       <w:pPr>
-        <w:numPr>
-          <w:ilvl w:val="0"/>
-          <w:numId w:val="47"/>
-        </w:numPr>
-        <w:spacing w:before="0" w:after="0" w:line="279"/>
-        <w:ind w:right="0" w:left="720" w:hanging="360"/>
-        <w:jc w:val="left"/>
-        <w:rPr>
-          <w:rFonts w:ascii="Consolas" w:hAnsi="Consolas" w:cs="Consolas" w:eastAsia="Consolas"/>
-          <w:color w:val="auto"/>
-          <w:spacing w:val="0"/>
-          <w:position w:val="0"/>
-          <w:sz w:val="28"/>
-          <w:shd w:fill="auto" w:val="clear"/>
-        </w:rPr>
-      </w:pPr>
-      <w:r>
-        <w:rPr>
-          <w:rFonts w:ascii="Consolas" w:hAnsi="Consolas" w:cs="Consolas" w:eastAsia="Consolas"/>
-          <w:b/>
-          <w:color w:val="auto"/>
-          <w:spacing w:val="0"/>
-          <w:position w:val="0"/>
-          <w:sz w:val="28"/>
-          <w:shd w:fill="auto" w:val="clear"/>
-        </w:rPr>
-        <w:t xml:space="preserve">Special Items:</w:t>
-      </w:r>
-      <w:r>
-        <w:rPr>
-          <w:rFonts w:ascii="Consolas" w:hAnsi="Consolas" w:cs="Consolas" w:eastAsia="Consolas"/>
-          <w:color w:val="auto"/>
-          <w:spacing w:val="0"/>
-          <w:position w:val="0"/>
-          <w:sz w:val="28"/>
-          <w:shd w:fill="auto" w:val="clear"/>
-        </w:rPr>
-        <w:t xml:space="preserve"> Any other key items that help in solving puzzles or progressing through the game, like keys or scrolls.</w:t>
-      </w:r>
-    </w:p>
-    <w:p>
-      <w:pPr>
         <w:spacing w:before="240" w:after="240" w:line="279"/>
         <w:ind w:right="0" w:left="0" w:firstLine="0"/>
         <w:jc w:val="left"/>
@@ -7102,24 +7175,9 @@
     </w:p>
     <w:p>
       <w:pPr>
-        <w:spacing w:before="240" w:after="240" w:line="279"/>
-        <w:ind w:right="0" w:left="720" w:firstLine="0"/>
-        <w:jc w:val="left"/>
-        <w:rPr>
-          <w:rFonts w:ascii="Consolas" w:hAnsi="Consolas" w:cs="Consolas" w:eastAsia="Consolas"/>
-          <w:color w:val="auto"/>
-          <w:spacing w:val="0"/>
-          <w:position w:val="0"/>
-          <w:sz w:val="28"/>
-          <w:shd w:fill="auto" w:val="clear"/>
-        </w:rPr>
-      </w:pPr>
-    </w:p>
-    <w:p>
-      <w:pPr>
-        <w:numPr>
-          <w:ilvl w:val="0"/>
-          <w:numId w:val="60"/>
+        <w:numPr>
+          <w:ilvl w:val="0"/>
+          <w:numId w:val="58"/>
         </w:numPr>
         <w:spacing w:before="240" w:after="240" w:line="279"/>
         <w:ind w:right="0" w:left="720" w:hanging="360"/>
@@ -7144,59 +7202,72 @@
           <w:sz w:val="28"/>
           <w:shd w:fill="auto" w:val="clear"/>
         </w:rPr>
-        <w:t xml:space="preserve">Exploration and Puzzles:</w:t>
-      </w:r>
-    </w:p>
-    <w:p>
-      <w:pPr>
-        <w:numPr>
-          <w:ilvl w:val="0"/>
-          <w:numId w:val="60"/>
+        <w:t xml:space="preserve">Relic Collection:</w:t>
+      </w:r>
+    </w:p>
+    <w:p>
+      <w:pPr>
+        <w:numPr>
+          <w:ilvl w:val="0"/>
+          <w:numId w:val="58"/>
         </w:numPr>
         <w:spacing w:before="240" w:after="240" w:line="279"/>
         <w:ind w:right="0" w:left="720" w:hanging="360"/>
         <w:jc w:val="left"/>
         <w:rPr>
           <w:rFonts w:ascii="Consolas" w:hAnsi="Consolas" w:cs="Consolas" w:eastAsia="Consolas"/>
-          <w:color w:val="auto"/>
-          <w:spacing w:val="0"/>
-          <w:position w:val="0"/>
-          <w:sz w:val="28"/>
-          <w:shd w:fill="auto" w:val="clear"/>
-        </w:rPr>
-      </w:pPr>
-      <w:r>
-        <w:rPr>
-          <w:rFonts w:ascii="Consolas" w:hAnsi="Consolas" w:cs="Consolas" w:eastAsia="Consolas"/>
-          <w:color w:val="auto"/>
-          <w:spacing w:val="0"/>
-          <w:position w:val="0"/>
-          <w:sz w:val="28"/>
-          <w:shd w:fill="auto" w:val="clear"/>
-        </w:rPr>
-        <w:t xml:space="preserve">As Peter explores the pyramid, he will encounter chests containing relics, keys, and other important items. Some doors or areas will be locked or blocked, requiring the player to solve simple puzzles or find specific items to proceed.</w:t>
+          <w:b/>
+          <w:color w:val="auto"/>
+          <w:spacing w:val="0"/>
+          <w:position w:val="0"/>
+          <w:sz w:val="28"/>
+          <w:shd w:fill="auto" w:val="clear"/>
+        </w:rPr>
+      </w:pPr>
+      <w:r>
+        <w:rPr>
+          <w:rFonts w:ascii="Consolas" w:hAnsi="Consolas" w:cs="Consolas" w:eastAsia="Consolas"/>
+          <w:color w:val="auto"/>
+          <w:spacing w:val="0"/>
+          <w:position w:val="0"/>
+          <w:sz w:val="28"/>
+          <w:shd w:fill="auto" w:val="clear"/>
+        </w:rPr>
+        <w:t xml:space="preserve">Throughout the game, Peter will find ancient relics that can offer different bonuses, such as increased movement speed, additional ammo, or special abilities like temporarily slowing down enemies.</w:t>
       </w:r>
     </w:p>
     <w:p>
       <w:pPr>
         <w:spacing w:before="240" w:after="240" w:line="279"/>
-        <w:ind w:right="0" w:left="720" w:firstLine="0"/>
-        <w:jc w:val="left"/>
-        <w:rPr>
-          <w:rFonts w:ascii="Consolas" w:hAnsi="Consolas" w:cs="Consolas" w:eastAsia="Consolas"/>
-          <w:color w:val="auto"/>
-          <w:spacing w:val="0"/>
-          <w:position w:val="0"/>
-          <w:sz w:val="28"/>
-          <w:shd w:fill="auto" w:val="clear"/>
-        </w:rPr>
-      </w:pPr>
-    </w:p>
-    <w:p>
-      <w:pPr>
-        <w:numPr>
-          <w:ilvl w:val="0"/>
-          <w:numId w:val="62"/>
+        <w:ind w:right="0" w:left="0" w:firstLine="0"/>
+        <w:jc w:val="left"/>
+        <w:rPr>
+          <w:rFonts w:ascii="Consolas" w:hAnsi="Consolas" w:cs="Consolas" w:eastAsia="Consolas"/>
+          <w:color w:val="auto"/>
+          <w:spacing w:val="0"/>
+          <w:position w:val="0"/>
+          <w:sz w:val="28"/>
+          <w:shd w:fill="auto" w:val="clear"/>
+        </w:rPr>
+      </w:pPr>
+      <w:r>
+        <w:rPr>
+          <w:rFonts w:ascii="Consolas" w:hAnsi="Consolas" w:cs="Consolas" w:eastAsia="Consolas"/>
+          <w:b/>
+          <w:color w:val="auto"/>
+          <w:spacing w:val="0"/>
+          <w:position w:val="0"/>
+          <w:sz w:val="28"/>
+          <w:shd w:fill="auto" w:val="clear"/>
+        </w:rPr>
+        <w:t xml:space="preserve">Power-ups:</w:t>
+      </w:r>
+    </w:p>
+    <w:p>
+      <w:pPr>
+        <w:numPr>
+          <w:ilvl w:val="0"/>
+          <w:numId w:val="60"/>
         </w:numPr>
         <w:spacing w:before="240" w:after="240" w:line="279"/>
         <w:ind w:right="0" w:left="720" w:hanging="360"/>
@@ -7221,14 +7292,14 @@
           <w:sz w:val="28"/>
           <w:shd w:fill="auto" w:val="clear"/>
         </w:rPr>
-        <w:t xml:space="preserve">Health and Shield Points:</w:t>
-      </w:r>
-    </w:p>
-    <w:p>
-      <w:pPr>
-        <w:numPr>
-          <w:ilvl w:val="0"/>
-          <w:numId w:val="62"/>
+        <w:t xml:space="preserve">Health Potions:</w:t>
+      </w:r>
+    </w:p>
+    <w:p>
+      <w:pPr>
+        <w:numPr>
+          <w:ilvl w:val="0"/>
+          <w:numId w:val="60"/>
         </w:numPr>
         <w:spacing w:before="240" w:after="240" w:line="279"/>
         <w:ind w:right="0" w:left="720" w:hanging="360"/>
@@ -7251,75 +7322,14 @@
           <w:sz w:val="28"/>
           <w:shd w:fill="auto" w:val="clear"/>
         </w:rPr>
-        <w:t xml:space="preserve">Peter has both </w:t>
-      </w:r>
-      <w:r>
-        <w:rPr>
-          <w:rFonts w:ascii="Consolas" w:hAnsi="Consolas" w:cs="Consolas" w:eastAsia="Consolas"/>
-          <w:b/>
-          <w:color w:val="auto"/>
-          <w:spacing w:val="0"/>
-          <w:position w:val="0"/>
-          <w:sz w:val="28"/>
-          <w:shd w:fill="auto" w:val="clear"/>
-        </w:rPr>
-        <w:t xml:space="preserve">HP (Health Points)</w:t>
-      </w:r>
-      <w:r>
-        <w:rPr>
-          <w:rFonts w:ascii="Consolas" w:hAnsi="Consolas" w:cs="Consolas" w:eastAsia="Consolas"/>
-          <w:color w:val="auto"/>
-          <w:spacing w:val="0"/>
-          <w:position w:val="0"/>
-          <w:sz w:val="28"/>
-          <w:shd w:fill="auto" w:val="clear"/>
-        </w:rPr>
-        <w:t xml:space="preserve"> and </w:t>
-      </w:r>
-      <w:r>
-        <w:rPr>
-          <w:rFonts w:ascii="Consolas" w:hAnsi="Consolas" w:cs="Consolas" w:eastAsia="Consolas"/>
-          <w:b/>
-          <w:color w:val="auto"/>
-          <w:spacing w:val="0"/>
-          <w:position w:val="0"/>
-          <w:sz w:val="28"/>
-          <w:shd w:fill="auto" w:val="clear"/>
-        </w:rPr>
-        <w:t xml:space="preserve">SP (Shield Points)</w:t>
-      </w:r>
-      <w:r>
-        <w:rPr>
-          <w:rFonts w:ascii="Consolas" w:hAnsi="Consolas" w:cs="Consolas" w:eastAsia="Consolas"/>
-          <w:color w:val="auto"/>
-          <w:spacing w:val="0"/>
-          <w:position w:val="0"/>
-          <w:sz w:val="28"/>
-          <w:shd w:fill="auto" w:val="clear"/>
-        </w:rPr>
-        <w:t xml:space="preserve">. HP represents his overall health, while SP represents a temporary shield that can be gained through collecting magical relics. Once the SP is depleted, Peter starts taking damage to his HP.</w:t>
-      </w:r>
-    </w:p>
-    <w:p>
-      <w:pPr>
-        <w:spacing w:before="240" w:after="240" w:line="279"/>
-        <w:ind w:right="0" w:left="720" w:firstLine="0"/>
-        <w:jc w:val="left"/>
-        <w:rPr>
-          <w:rFonts w:ascii="Consolas" w:hAnsi="Consolas" w:cs="Consolas" w:eastAsia="Consolas"/>
-          <w:color w:val="auto"/>
-          <w:spacing w:val="0"/>
-          <w:position w:val="0"/>
-          <w:sz w:val="28"/>
-          <w:shd w:fill="auto" w:val="clear"/>
-        </w:rPr>
-      </w:pPr>
-    </w:p>
-    <w:p>
-      <w:pPr>
-        <w:numPr>
-          <w:ilvl w:val="0"/>
-          <w:numId w:val="64"/>
+        <w:t xml:space="preserve">Restores HP to Peter, allowing him to survive longer against the threats in the pyramid.</w:t>
+      </w:r>
+    </w:p>
+    <w:p>
+      <w:pPr>
+        <w:numPr>
+          <w:ilvl w:val="0"/>
+          <w:numId w:val="60"/>
         </w:numPr>
         <w:spacing w:before="240" w:after="240" w:line="279"/>
         <w:ind w:right="0" w:left="720" w:hanging="360"/>
@@ -7344,14 +7354,14 @@
           <w:sz w:val="28"/>
           <w:shd w:fill="auto" w:val="clear"/>
         </w:rPr>
-        <w:t xml:space="preserve">Relic Collection:</w:t>
-      </w:r>
-    </w:p>
-    <w:p>
-      <w:pPr>
-        <w:numPr>
-          <w:ilvl w:val="0"/>
-          <w:numId w:val="64"/>
+        <w:t xml:space="preserve">Ammo Pickups:</w:t>
+      </w:r>
+    </w:p>
+    <w:p>
+      <w:pPr>
+        <w:numPr>
+          <w:ilvl w:val="0"/>
+          <w:numId w:val="60"/>
         </w:numPr>
         <w:spacing w:before="240" w:after="240" w:line="279"/>
         <w:ind w:right="0" w:left="720" w:hanging="360"/>
@@ -7375,41 +7385,14 @@
           <w:sz w:val="28"/>
           <w:shd w:fill="auto" w:val="clear"/>
         </w:rPr>
-        <w:t xml:space="preserve">Throughout the game, Peter will find ancient relics that can offer different bonuses, such as increased movement speed, additional ammo, or special abilities like temporarily slowing down enemies.</w:t>
-      </w:r>
-    </w:p>
-    <w:p>
-      <w:pPr>
-        <w:spacing w:before="240" w:after="240" w:line="279"/>
-        <w:ind w:right="0" w:left="0" w:firstLine="0"/>
-        <w:jc w:val="left"/>
-        <w:rPr>
-          <w:rFonts w:ascii="Consolas" w:hAnsi="Consolas" w:cs="Consolas" w:eastAsia="Consolas"/>
-          <w:color w:val="auto"/>
-          <w:spacing w:val="0"/>
-          <w:position w:val="0"/>
-          <w:sz w:val="28"/>
-          <w:shd w:fill="auto" w:val="clear"/>
-        </w:rPr>
-      </w:pPr>
-      <w:r>
-        <w:rPr>
-          <w:rFonts w:ascii="Consolas" w:hAnsi="Consolas" w:cs="Consolas" w:eastAsia="Consolas"/>
-          <w:b/>
-          <w:color w:val="auto"/>
-          <w:spacing w:val="0"/>
-          <w:position w:val="0"/>
-          <w:sz w:val="28"/>
-          <w:shd w:fill="auto" w:val="clear"/>
-        </w:rPr>
-        <w:t xml:space="preserve">Power-ups:</w:t>
-      </w:r>
-    </w:p>
-    <w:p>
-      <w:pPr>
-        <w:numPr>
-          <w:ilvl w:val="0"/>
-          <w:numId w:val="66"/>
+        <w:t xml:space="preserve">Peter's revolver has limited ammo. Collecting ammo pickups allows him to reload and continue defending himself from enemies</w:t>
+      </w:r>
+    </w:p>
+    <w:p>
+      <w:pPr>
+        <w:numPr>
+          <w:ilvl w:val="0"/>
+          <w:numId w:val="60"/>
         </w:numPr>
         <w:spacing w:before="240" w:after="240" w:line="279"/>
         <w:ind w:right="0" w:left="720" w:hanging="360"/>
@@ -7434,193 +7417,6 @@
           <w:sz w:val="28"/>
           <w:shd w:fill="auto" w:val="clear"/>
         </w:rPr>
-        <w:t xml:space="preserve">Health Potions:</w:t>
-      </w:r>
-    </w:p>
-    <w:p>
-      <w:pPr>
-        <w:numPr>
-          <w:ilvl w:val="0"/>
-          <w:numId w:val="66"/>
-        </w:numPr>
-        <w:spacing w:before="240" w:after="240" w:line="279"/>
-        <w:ind w:right="0" w:left="720" w:hanging="360"/>
-        <w:jc w:val="left"/>
-        <w:rPr>
-          <w:rFonts w:ascii="Consolas" w:hAnsi="Consolas" w:cs="Consolas" w:eastAsia="Consolas"/>
-          <w:color w:val="auto"/>
-          <w:spacing w:val="0"/>
-          <w:position w:val="0"/>
-          <w:sz w:val="28"/>
-          <w:shd w:fill="auto" w:val="clear"/>
-        </w:rPr>
-      </w:pPr>
-      <w:r>
-        <w:rPr>
-          <w:rFonts w:ascii="Consolas" w:hAnsi="Consolas" w:cs="Consolas" w:eastAsia="Consolas"/>
-          <w:color w:val="auto"/>
-          <w:spacing w:val="0"/>
-          <w:position w:val="0"/>
-          <w:sz w:val="28"/>
-          <w:shd w:fill="auto" w:val="clear"/>
-        </w:rPr>
-        <w:t xml:space="preserve">Restores HP to Peter, allowing him to survive longer against the threats in the pyramid.</w:t>
-      </w:r>
-    </w:p>
-    <w:p>
-      <w:pPr>
-        <w:numPr>
-          <w:ilvl w:val="0"/>
-          <w:numId w:val="66"/>
-        </w:numPr>
-        <w:spacing w:before="240" w:after="240" w:line="279"/>
-        <w:ind w:right="0" w:left="720" w:hanging="360"/>
-        <w:jc w:val="left"/>
-        <w:rPr>
-          <w:rFonts w:ascii="Consolas" w:hAnsi="Consolas" w:cs="Consolas" w:eastAsia="Consolas"/>
-          <w:b/>
-          <w:color w:val="auto"/>
-          <w:spacing w:val="0"/>
-          <w:position w:val="0"/>
-          <w:sz w:val="28"/>
-          <w:shd w:fill="auto" w:val="clear"/>
-        </w:rPr>
-      </w:pPr>
-      <w:r>
-        <w:rPr>
-          <w:rFonts w:ascii="Consolas" w:hAnsi="Consolas" w:cs="Consolas" w:eastAsia="Consolas"/>
-          <w:b/>
-          <w:color w:val="auto"/>
-          <w:spacing w:val="0"/>
-          <w:position w:val="0"/>
-          <w:sz w:val="28"/>
-          <w:shd w:fill="auto" w:val="clear"/>
-        </w:rPr>
-        <w:t xml:space="preserve">Shield Relics (Amulets):</w:t>
-      </w:r>
-    </w:p>
-    <w:p>
-      <w:pPr>
-        <w:numPr>
-          <w:ilvl w:val="0"/>
-          <w:numId w:val="66"/>
-        </w:numPr>
-        <w:spacing w:before="240" w:after="240" w:line="279"/>
-        <w:ind w:right="0" w:left="720" w:hanging="360"/>
-        <w:jc w:val="left"/>
-        <w:rPr>
-          <w:rFonts w:ascii="Consolas" w:hAnsi="Consolas" w:cs="Consolas" w:eastAsia="Consolas"/>
-          <w:color w:val="auto"/>
-          <w:spacing w:val="0"/>
-          <w:position w:val="0"/>
-          <w:sz w:val="28"/>
-          <w:shd w:fill="auto" w:val="clear"/>
-        </w:rPr>
-      </w:pPr>
-      <w:r>
-        <w:rPr>
-          <w:rFonts w:ascii="Consolas" w:hAnsi="Consolas" w:cs="Consolas" w:eastAsia="Consolas"/>
-          <w:color w:val="auto"/>
-          <w:spacing w:val="0"/>
-          <w:position w:val="0"/>
-          <w:sz w:val="28"/>
-          <w:shd w:fill="auto" w:val="clear"/>
-        </w:rPr>
-        <w:t xml:space="preserve">Special artifacts that grant SP (Shield Points). These protect Peter from damage until the shield is depleted. Once used, they provide temporary protection.</w:t>
-      </w:r>
-    </w:p>
-    <w:p>
-      <w:pPr>
-        <w:numPr>
-          <w:ilvl w:val="0"/>
-          <w:numId w:val="66"/>
-        </w:numPr>
-        <w:spacing w:before="240" w:after="240" w:line="279"/>
-        <w:ind w:right="0" w:left="720" w:hanging="360"/>
-        <w:jc w:val="left"/>
-        <w:rPr>
-          <w:rFonts w:ascii="Consolas" w:hAnsi="Consolas" w:cs="Consolas" w:eastAsia="Consolas"/>
-          <w:b/>
-          <w:color w:val="auto"/>
-          <w:spacing w:val="0"/>
-          <w:position w:val="0"/>
-          <w:sz w:val="28"/>
-          <w:shd w:fill="auto" w:val="clear"/>
-        </w:rPr>
-      </w:pPr>
-      <w:r>
-        <w:rPr>
-          <w:rFonts w:ascii="Consolas" w:hAnsi="Consolas" w:cs="Consolas" w:eastAsia="Consolas"/>
-          <w:b/>
-          <w:color w:val="auto"/>
-          <w:spacing w:val="0"/>
-          <w:position w:val="0"/>
-          <w:sz w:val="28"/>
-          <w:shd w:fill="auto" w:val="clear"/>
-        </w:rPr>
-        <w:t xml:space="preserve">Ammo Pickups:</w:t>
-      </w:r>
-    </w:p>
-    <w:p>
-      <w:pPr>
-        <w:numPr>
-          <w:ilvl w:val="0"/>
-          <w:numId w:val="66"/>
-        </w:numPr>
-        <w:spacing w:before="240" w:after="240" w:line="279"/>
-        <w:ind w:right="0" w:left="720" w:hanging="360"/>
-        <w:jc w:val="left"/>
-        <w:rPr>
-          <w:rFonts w:ascii="Consolas" w:hAnsi="Consolas" w:cs="Consolas" w:eastAsia="Consolas"/>
-          <w:b/>
-          <w:color w:val="auto"/>
-          <w:spacing w:val="0"/>
-          <w:position w:val="0"/>
-          <w:sz w:val="28"/>
-          <w:shd w:fill="auto" w:val="clear"/>
-        </w:rPr>
-      </w:pPr>
-      <w:r>
-        <w:rPr>
-          <w:rFonts w:ascii="Consolas" w:hAnsi="Consolas" w:cs="Consolas" w:eastAsia="Consolas"/>
-          <w:color w:val="auto"/>
-          <w:spacing w:val="0"/>
-          <w:position w:val="0"/>
-          <w:sz w:val="28"/>
-          <w:shd w:fill="auto" w:val="clear"/>
-        </w:rPr>
-        <w:t xml:space="preserve">Peter's revolver has limited ammo. Collecting ammo pickups allows him to reload and continue defending himself from enemies</w:t>
-      </w:r>
-    </w:p>
-    <w:p>
-      <w:pPr>
-        <w:numPr>
-          <w:ilvl w:val="0"/>
-          <w:numId w:val="66"/>
-        </w:numPr>
-        <w:spacing w:before="240" w:after="240" w:line="279"/>
-        <w:ind w:right="0" w:left="720" w:hanging="360"/>
-        <w:jc w:val="left"/>
-        <w:rPr>
-          <w:rFonts w:ascii="Consolas" w:hAnsi="Consolas" w:cs="Consolas" w:eastAsia="Consolas"/>
-          <w:b/>
-          <w:color w:val="auto"/>
-          <w:spacing w:val="0"/>
-          <w:position w:val="0"/>
-          <w:sz w:val="28"/>
-          <w:shd w:fill="auto" w:val="clear"/>
-        </w:rPr>
-      </w:pPr>
-      <w:r>
-        <w:rPr>
-          <w:rFonts w:ascii="Consolas" w:hAnsi="Consolas" w:cs="Consolas" w:eastAsia="Consolas"/>
-          <w:b/>
-          <w:color w:val="auto"/>
-          <w:spacing w:val="0"/>
-          <w:position w:val="0"/>
-          <w:sz w:val="28"/>
-          <w:shd w:fill="auto" w:val="clear"/>
-        </w:rPr>
         <w:t xml:space="preserve">Torch Refills:</w:t>
       </w:r>
     </w:p>
@@ -7628,7 +7424,7 @@
       <w:pPr>
         <w:numPr>
           <w:ilvl w:val="0"/>
-          <w:numId w:val="66"/>
+          <w:numId w:val="60"/>
         </w:numPr>
         <w:spacing w:before="240" w:after="240" w:line="279"/>
         <w:ind w:right="0" w:left="720" w:hanging="360"/>
@@ -7822,97 +7618,67 @@
       <w:lvlText w:val="•"/>
     </w:lvl>
   </w:abstractNum>
-  <w:abstractNum w:abstractNumId="120">
-    <w:lvl w:ilvl="0">
-      <w:start w:val="1"/>
-      <w:numFmt w:val="bullet"/>
-      <w:lvlText w:val="•"/>
-    </w:lvl>
-  </w:abstractNum>
-  <w:abstractNum w:abstractNumId="126">
-    <w:lvl w:ilvl="0">
-      <w:start w:val="1"/>
-      <w:numFmt w:val="bullet"/>
-      <w:lvlText w:val="•"/>
-    </w:lvl>
-  </w:abstractNum>
-  <w:abstractNum w:abstractNumId="132">
-    <w:lvl w:ilvl="0">
-      <w:start w:val="1"/>
-      <w:numFmt w:val="bullet"/>
-      <w:lvlText w:val="•"/>
-    </w:lvl>
-  </w:abstractNum>
   <w:num w:numId="3">
-    <w:abstractNumId w:val="132"/>
+    <w:abstractNumId w:val="114"/>
   </w:num>
   <w:num w:numId="5">
-    <w:abstractNumId w:val="126"/>
+    <w:abstractNumId w:val="108"/>
   </w:num>
   <w:num w:numId="7">
-    <w:abstractNumId w:val="120"/>
+    <w:abstractNumId w:val="102"/>
   </w:num>
   <w:num w:numId="9">
-    <w:abstractNumId w:val="114"/>
+    <w:abstractNumId w:val="96"/>
   </w:num>
   <w:num w:numId="11">
-    <w:abstractNumId w:val="108"/>
+    <w:abstractNumId w:val="90"/>
   </w:num>
   <w:num w:numId="13">
     <w:abstractNumId w:val="1"/>
   </w:num>
   <w:num w:numId="16">
-    <w:abstractNumId w:val="102"/>
+    <w:abstractNumId w:val="84"/>
   </w:num>
   <w:num w:numId="18">
-    <w:abstractNumId w:val="96"/>
+    <w:abstractNumId w:val="78"/>
   </w:num>
   <w:num w:numId="20">
-    <w:abstractNumId w:val="90"/>
+    <w:abstractNumId w:val="72"/>
   </w:num>
   <w:num w:numId="23">
-    <w:abstractNumId w:val="84"/>
+    <w:abstractNumId w:val="66"/>
   </w:num>
   <w:num w:numId="25">
-    <w:abstractNumId w:val="78"/>
+    <w:abstractNumId w:val="60"/>
   </w:num>
   <w:num w:numId="27">
-    <w:abstractNumId w:val="72"/>
+    <w:abstractNumId w:val="54"/>
   </w:num>
   <w:num w:numId="33">
-    <w:abstractNumId w:val="66"/>
+    <w:abstractNumId w:val="48"/>
   </w:num>
   <w:num w:numId="36">
-    <w:abstractNumId w:val="60"/>
+    <w:abstractNumId w:val="42"/>
   </w:num>
   <w:num w:numId="41">
-    <w:abstractNumId w:val="54"/>
+    <w:abstractNumId w:val="36"/>
   </w:num>
   <w:num w:numId="44">
-    <w:abstractNumId w:val="48"/>
+    <w:abstractNumId w:val="30"/>
   </w:num>
   <w:num w:numId="47">
-    <w:abstractNumId w:val="42"/>
+    <w:abstractNumId w:val="24"/>
   </w:num>
   <w:num w:numId="54">
-    <w:abstractNumId w:val="36"/>
+    <w:abstractNumId w:val="18"/>
   </w:num>
   <w:num w:numId="56">
-    <w:abstractNumId w:val="30"/>
+    <w:abstractNumId w:val="12"/>
   </w:num>
   <w:num w:numId="58">
-    <w:abstractNumId w:val="24"/>
+    <w:abstractNumId w:val="6"/>
   </w:num>
   <w:num w:numId="60">
-    <w:abstractNumId w:val="18"/>
-  </w:num>
-  <w:num w:numId="62">
-    <w:abstractNumId w:val="12"/>
-  </w:num>
-  <w:num w:numId="64">
-    <w:abstractNumId w:val="6"/>
-  </w:num>
-  <w:num w:numId="66">
     <w:abstractNumId w:val="0"/>
   </w:num>
 </w:numbering>

</xml_diff>

<commit_message>
player fov and raycasting for lighting
</commit_message>
<xml_diff>
--- a/doc/gdd.docx
+++ b/doc/gdd.docx
@@ -17,8 +17,8 @@
         </w:rPr>
       </w:pPr>
       <w:r>
-        <w:object w:dxaOrig="8787" w:dyaOrig="14558">
-          <v:rect xmlns:o="urn:schemas-microsoft-com:office:office" xmlns:v="urn:schemas-microsoft-com:vml" id="rectole0000000000" style="width:439.350000pt;height:727.900000pt" o:preferrelative="t" o:ole="">
+        <w:object w:dxaOrig="8888" w:dyaOrig="14740">
+          <v:rect xmlns:o="urn:schemas-microsoft-com:office:office" xmlns:v="urn:schemas-microsoft-com:vml" id="rectole0000000000" style="width:444.400000pt;height:737.000000pt" o:preferrelative="t" o:ole="">
             <o:lock v:ext="edit"/>
             <v:imagedata xmlns:r="http://schemas.openxmlformats.org/officeDocument/2006/relationships" r:id="docRId1" o:title=""/>
           </v:rect>
@@ -5726,6 +5726,35 @@
         <w:tab/>
         <w:tab/>
         <w:tab/>
+        <w:t xml:space="preserve">    m (for mummies minions),</w:t>
+      </w:r>
+    </w:p>
+    <w:p>
+      <w:pPr>
+        <w:spacing w:before="0" w:after="0" w:line="279"/>
+        <w:ind w:right="0" w:left="0" w:firstLine="0"/>
+        <w:jc w:val="left"/>
+        <w:rPr>
+          <w:rFonts w:ascii="Consolas" w:hAnsi="Consolas" w:cs="Consolas" w:eastAsia="Consolas"/>
+          <w:color w:val="auto"/>
+          <w:spacing w:val="0"/>
+          <w:position w:val="0"/>
+          <w:sz w:val="28"/>
+          <w:shd w:fill="auto" w:val="clear"/>
+        </w:rPr>
+      </w:pPr>
+      <w:r>
+        <w:rPr>
+          <w:rFonts w:ascii="Consolas" w:hAnsi="Consolas" w:cs="Consolas" w:eastAsia="Consolas"/>
+          <w:color w:val="auto"/>
+          <w:spacing w:val="0"/>
+          <w:position w:val="0"/>
+          <w:sz w:val="28"/>
+          <w:shd w:fill="auto" w:val="clear"/>
+        </w:rPr>
+        <w:tab/>
+        <w:tab/>
+        <w:tab/>
         <w:t xml:space="preserve">    K (for skeletons),</w:t>
       </w:r>
     </w:p>
@@ -5961,6 +5990,35 @@
         <w:tab/>
         <w:tab/>
         <w:t xml:space="preserve">p (heal potion)</w:t>
+      </w:r>
+    </w:p>
+    <w:p>
+      <w:pPr>
+        <w:spacing w:before="0" w:after="0" w:line="279"/>
+        <w:ind w:right="0" w:left="0" w:firstLine="0"/>
+        <w:jc w:val="left"/>
+        <w:rPr>
+          <w:rFonts w:ascii="Consolas" w:hAnsi="Consolas" w:cs="Consolas" w:eastAsia="Consolas"/>
+          <w:color w:val="auto"/>
+          <w:spacing w:val="0"/>
+          <w:position w:val="0"/>
+          <w:sz w:val="28"/>
+          <w:shd w:fill="auto" w:val="clear"/>
+        </w:rPr>
+      </w:pPr>
+      <w:r>
+        <w:rPr>
+          <w:rFonts w:ascii="Consolas" w:hAnsi="Consolas" w:cs="Consolas" w:eastAsia="Consolas"/>
+          <w:color w:val="auto"/>
+          <w:spacing w:val="0"/>
+          <w:position w:val="0"/>
+          <w:sz w:val="28"/>
+          <w:shd w:fill="auto" w:val="clear"/>
+        </w:rPr>
+        <w:tab/>
+        <w:tab/>
+        <w:tab/>
+        <w:t xml:space="preserve">g (grenades)</w:t>
       </w:r>
     </w:p>
     <w:p>

</xml_diff>